<commit_message>
- Corrected few typos
</commit_message>
<xml_diff>
--- a/unterlagen/01_cpp_compiler_installation_guide/HowTo_CPP_on_Mac.docx
+++ b/unterlagen/01_cpp_compiler_installation_guide/HowTo_CPP_on_Mac.docx
@@ -138,7 +138,7 @@
           </mc:Choice>
           <mc:Fallback>
             <w:pict>
-              <v:shape w14:anchorId="418956DC" id="Plus 3" o:spid="_x0000_s1026" style="position:absolute;margin-left:30.9pt;margin-top:40.6pt;width:9.75pt;height:9.95pt;z-index:251659264;visibility:visible;mso-wrap-style:square;mso-width-percent:0;mso-height-percent:0;mso-wrap-distance-left:9pt;mso-wrap-distance-top:0;mso-wrap-distance-right:9pt;mso-wrap-distance-bottom:0;mso-position-horizontal:absolute;mso-position-horizontal-relative:text;mso-position-vertical:absolute;mso-position-vertical-relative:text;mso-width-percent:0;mso-height-percent:0;mso-width-relative:margin;mso-height-relative:margin;v-text-anchor:middle" coordsize="123825,126423" o:gfxdata="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" path="m16413,48650r30938,l47351,16757r29123,l76474,48650r30938,l107412,77773r-30938,l76474,109666r-29123,l47351,77773r-30938,l16413,48650xe" fillcolor="black [3200]" stroked="f" strokeweight="2pt">
+              <v:shape w14:anchorId="678C2406" id="Plus 3" o:spid="_x0000_s1026" style="position:absolute;margin-left:30.9pt;margin-top:40.6pt;width:9.75pt;height:9.95pt;z-index:251659264;visibility:visible;mso-wrap-style:square;mso-width-percent:0;mso-height-percent:0;mso-wrap-distance-left:9pt;mso-wrap-distance-top:0;mso-wrap-distance-right:9pt;mso-wrap-distance-bottom:0;mso-position-horizontal:absolute;mso-position-horizontal-relative:text;mso-position-vertical:absolute;mso-position-vertical-relative:text;mso-width-percent:0;mso-height-percent:0;mso-width-relative:margin;mso-height-relative:margin;v-text-anchor:middle" coordsize="123825,126423" o:gfxdata="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" path="m16413,48650r30938,l47351,16757r29123,l76474,48650r30938,l107412,77773r-30938,l76474,109666r-29123,l47351,77773r-30938,l16413,48650xe" fillcolor="black [3200]" stroked="f" strokeweight="2pt">
                 <v:path arrowok="t" o:connecttype="custom" o:connectlocs="16413,48650;47351,48650;47351,16757;76474,16757;76474,48650;107412,48650;107412,77773;76474,77773;76474,109666;47351,109666;47351,77773;16413,77773;16413,48650" o:connectangles="0,0,0,0,0,0,0,0,0,0,0,0,0"/>
               </v:shape>
             </w:pict>
@@ -693,7 +693,7 @@
             <v:path o:extrusionok="f" gradientshapeok="t" o:connecttype="rect"/>
             <o:lock v:ext="edit" aspectratio="t"/>
           </v:shapetype>
-          <v:shape id="_x0000_i1025" type="#_x0000_t75" style="width:296pt;height:104pt">
+          <v:shape id="_x0000_i1025" type="#_x0000_t75" style="width:296.15pt;height:103.95pt">
             <v:imagedata r:id="rId12" o:title="01_1_XCode-ConsoleTools_Install_Popup3"/>
           </v:shape>
         </w:pict>
@@ -1159,7 +1159,7 @@
           <w:lang w:val="en-US"/>
         </w:rPr>
         <w:pict w14:anchorId="44C45CEC">
-          <v:shape id="_x0000_i1026" type="#_x0000_t75" style="width:453.5pt;height:94.5pt">
+          <v:shape id="_x0000_i1026" type="#_x0000_t75" style="width:453.3pt;height:94.55pt">
             <v:imagedata r:id="rId15" o:title="01_NANO_Editor_Final-C_Programm"/>
           </v:shape>
         </w:pict>
@@ -1245,7 +1245,7 @@
           </mc:Choice>
           <mc:Fallback>
             <w:pict>
-              <v:shape w14:anchorId="0A17C896" id="Plus 4" o:spid="_x0000_s1026" style="position:absolute;margin-left:38.5pt;margin-top:30.45pt;width:9.75pt;height:9.95pt;z-index:251661312;visibility:visible;mso-wrap-style:square;mso-width-percent:0;mso-height-percent:0;mso-wrap-distance-left:9pt;mso-wrap-distance-top:0;mso-wrap-distance-right:9pt;mso-wrap-distance-bottom:0;mso-position-horizontal:absolute;mso-position-horizontal-relative:text;mso-position-vertical:absolute;mso-position-vertical-relative:text;mso-width-percent:0;mso-height-percent:0;mso-width-relative:margin;mso-height-relative:margin;v-text-anchor:middle" coordsize="123825,126423" o:gfxdata="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" path="m16413,48650r30938,l47351,16757r29123,l76474,48650r30938,l107412,77773r-30938,l76474,109666r-29123,l47351,77773r-30938,l16413,48650xe" fillcolor="black [3200]" stroked="f" strokeweight="2pt">
+              <v:shape w14:anchorId="0308A190" id="Plus 4" o:spid="_x0000_s1026" style="position:absolute;margin-left:38.5pt;margin-top:30.45pt;width:9.75pt;height:9.95pt;z-index:251661312;visibility:visible;mso-wrap-style:square;mso-width-percent:0;mso-height-percent:0;mso-wrap-distance-left:9pt;mso-wrap-distance-top:0;mso-wrap-distance-right:9pt;mso-wrap-distance-bottom:0;mso-position-horizontal:absolute;mso-position-horizontal-relative:text;mso-position-vertical:absolute;mso-position-vertical-relative:text;mso-width-percent:0;mso-height-percent:0;mso-width-relative:margin;mso-height-relative:margin;v-text-anchor:middle" coordsize="123825,126423" o:gfxdata="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" path="m16413,48650r30938,l47351,16757r29123,l76474,48650r30938,l107412,77773r-30938,l76474,109666r-29123,l47351,77773r-30938,l16413,48650xe" fillcolor="black [3200]" stroked="f" strokeweight="2pt">
                 <v:path arrowok="t" o:connecttype="custom" o:connectlocs="16413,48650;47351,48650;47351,16757;76474,16757;76474,48650;107412,48650;107412,77773;76474,77773;76474,109666;47351,109666;47351,77773;16413,77773;16413,48650" o:connectangles="0,0,0,0,0,0,0,0,0,0,0,0,0"/>
               </v:shape>
             </w:pict>
@@ -1511,7 +1511,7 @@
           </mc:Choice>
           <mc:Fallback>
             <w:pict>
-              <v:shape w14:anchorId="1BE0D107" id="Plus 10" o:spid="_x0000_s1026" style="position:absolute;margin-left:38.2pt;margin-top:30.75pt;width:9.75pt;height:9.95pt;z-index:251663360;visibility:visible;mso-wrap-style:square;mso-width-percent:0;mso-height-percent:0;mso-wrap-distance-left:9pt;mso-wrap-distance-top:0;mso-wrap-distance-right:9pt;mso-wrap-distance-bottom:0;mso-position-horizontal:absolute;mso-position-horizontal-relative:text;mso-position-vertical:absolute;mso-position-vertical-relative:text;mso-width-percent:0;mso-height-percent:0;mso-width-relative:margin;mso-height-relative:margin;v-text-anchor:middle" coordsize="123825,126423" o:gfxdata="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" path="m16413,48650r30938,l47351,16757r29123,l76474,48650r30938,l107412,77773r-30938,l76474,109666r-29123,l47351,77773r-30938,l16413,48650xe" fillcolor="black [3200]" stroked="f" strokeweight="2pt">
+              <v:shape w14:anchorId="025CC5C3" id="Plus 10" o:spid="_x0000_s1026" style="position:absolute;margin-left:38.2pt;margin-top:30.75pt;width:9.75pt;height:9.95pt;z-index:251663360;visibility:visible;mso-wrap-style:square;mso-width-percent:0;mso-height-percent:0;mso-wrap-distance-left:9pt;mso-wrap-distance-top:0;mso-wrap-distance-right:9pt;mso-wrap-distance-bottom:0;mso-position-horizontal:absolute;mso-position-horizontal-relative:text;mso-position-vertical:absolute;mso-position-vertical-relative:text;mso-width-percent:0;mso-height-percent:0;mso-width-relative:margin;mso-height-relative:margin;v-text-anchor:middle" coordsize="123825,126423" o:gfxdata="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" path="m16413,48650r30938,l47351,16757r29123,l76474,48650r30938,l107412,77773r-30938,l76474,109666r-29123,l47351,77773r-30938,l16413,48650xe" fillcolor="black [3200]" stroked="f" strokeweight="2pt">
                 <v:path arrowok="t" o:connecttype="custom" o:connectlocs="16413,48650;47351,48650;47351,16757;76474,16757;76474,48650;107412,48650;107412,77773;76474,77773;76474,109666;47351,109666;47351,77773;16413,77773;16413,48650" o:connectangles="0,0,0,0,0,0,0,0,0,0,0,0,0"/>
               </v:shape>
             </w:pict>
@@ -1720,7 +1720,7 @@
           <w:lang w:val="en-US"/>
         </w:rPr>
         <w:pict w14:anchorId="4E64ADB9">
-          <v:shape id="_x0000_i1027" type="#_x0000_t75" style="width:453.5pt;height:30.5pt">
+          <v:shape id="_x0000_i1027" type="#_x0000_t75" style="width:453.3pt;height:30.7pt">
             <v:imagedata r:id="rId20" o:title="01-Kompilieren"/>
           </v:shape>
         </w:pict>
@@ -1762,7 +1762,7 @@
     <w:p>
       <w:r>
         <w:pict w14:anchorId="0D112D9D">
-          <v:shape id="_x0000_i1028" type="#_x0000_t75" style="width:453.5pt;height:107pt">
+          <v:shape id="_x0000_i1028" type="#_x0000_t75" style="width:453.3pt;height:107.05pt">
             <v:imagedata r:id="rId21" o:title="01-Run_HelloWorld"/>
           </v:shape>
         </w:pict>
@@ -1816,6 +1816,8 @@
       <w:r>
         <w:br w:type="page"/>
       </w:r>
+      <w:bookmarkStart w:id="0" w:name="_GoBack"/>
+      <w:bookmarkEnd w:id="0"/>
     </w:p>
     <w:p>
       <w:pPr>
@@ -2088,7 +2090,14 @@
           <w:rFonts w:ascii="Courier New" w:hAnsi="Courier New" w:cs="Courier New"/>
           <w:lang w:val="en-US"/>
         </w:rPr>
-        <w:t>Brew doctor</w:t>
+        <w:t>b</w:t>
+      </w:r>
+      <w:r>
+        <w:rPr>
+          <w:rFonts w:ascii="Courier New" w:hAnsi="Courier New" w:cs="Courier New"/>
+          <w:lang w:val="en-US"/>
+        </w:rPr>
+        <w:t>rew doctor</w:t>
       </w:r>
     </w:p>
     <w:p>
@@ -2142,7 +2151,7 @@
           <w:lang w:val="en-US"/>
         </w:rPr>
         <w:pict w14:anchorId="3D8C1511">
-          <v:shape id="_x0000_i1029" type="#_x0000_t75" style="width:453.5pt;height:47pt">
+          <v:shape id="_x0000_i1029" type="#_x0000_t75" style="width:453.3pt;height:46.95pt">
             <v:imagedata r:id="rId22" o:title="02_Install_BREW"/>
           </v:shape>
         </w:pict>
@@ -2455,8 +2464,6 @@
         </w:rPr>
         <w:t xml:space="preserve">the </w:t>
       </w:r>
-      <w:bookmarkStart w:id="0" w:name="_GoBack"/>
-      <w:bookmarkEnd w:id="0"/>
       <w:r>
         <w:rPr>
           <w:lang w:val="en-US"/>
@@ -2622,7 +2629,7 @@
           <w:lang w:val="en-US"/>
         </w:rPr>
         <w:pict w14:anchorId="056A235E">
-          <v:shape id="_x0000_i1030" type="#_x0000_t75" style="width:453.5pt;height:286.5pt">
+          <v:shape id="_x0000_i1030" type="#_x0000_t75" style="width:453.3pt;height:286.75pt">
             <v:imagedata r:id="rId26" o:title="20_Automator-Start"/>
           </v:shape>
         </w:pict>
@@ -2818,7 +2825,7 @@
           <w:lang w:val="en-US"/>
         </w:rPr>
         <w:pict w14:anchorId="718E3942">
-          <v:shape id="_x0000_i1031" type="#_x0000_t75" style="width:244.5pt;height:128.5pt">
+          <v:shape id="_x0000_i1031" type="#_x0000_t75" style="width:244.8pt;height:128.35pt">
             <v:imagedata r:id="rId28" o:title="20_Automator-Save"/>
           </v:shape>
         </w:pict>
@@ -3153,7 +3160,7 @@
         <w:sz w:val="16"/>
         <w:szCs w:val="16"/>
       </w:rPr>
-      <w:t>2</w:t>
+      <w:t>1</w:t>
     </w:r>
     <w:r>
       <w:rPr>
@@ -3170,29 +3177,15 @@
       </w:rPr>
       <w:t xml:space="preserve"> von </w:t>
     </w:r>
-    <w:r>
-      <w:fldChar w:fldCharType="begin"/>
-    </w:r>
-    <w:r>
-      <w:instrText xml:space="preserve"> DOCPROPERTY  Pages  \* MERGEFORMAT </w:instrText>
-    </w:r>
-    <w:r>
-      <w:fldChar w:fldCharType="separate"/>
-    </w:r>
-    <w:r>
-      <w:rPr>
-        <w:sz w:val="16"/>
-        <w:szCs w:val="16"/>
-      </w:rPr>
-      <w:t>1</w:t>
-    </w:r>
-    <w:r>
-      <w:rPr>
-        <w:sz w:val="16"/>
-        <w:szCs w:val="16"/>
-      </w:rPr>
-      <w:fldChar w:fldCharType="end"/>
-    </w:r>
+    <w:fldSimple w:instr=" DOCPROPERTY  Pages  \* MERGEFORMAT ">
+      <w:r>
+        <w:rPr>
+          <w:sz w:val="16"/>
+          <w:szCs w:val="16"/>
+        </w:rPr>
+        <w:t>8</w:t>
+      </w:r>
+    </w:fldSimple>
   </w:p>
 </w:ftr>
 </file>

</xml_diff>